<commit_message>
reknit coral and fouling PDFs
</commit_message>
<xml_diff>
--- a/corals/protocol_word_documents/marinegeo_protocol_coral_reef_habitats.docx
+++ b/corals/protocol_word_documents/marinegeo_protocol_coral_reef_habitats.docx
@@ -411,7 +411,25 @@
           <w:sz w:val="22"/>
           <w:szCs w:val="22"/>
         </w:rPr>
-        <w:t>In this document, we provide MarineGEO’s standard survey design for sampling coral reef habitats, including key measurements of benthic cover, coral demographics, fish communities, and other properties of the ecosystem. Additionally, we provide define best practices for site selection, layout, and workflow.  The methods in this protocol were adapted from Reef Life Survey (visual census, benthic photoquadrats), the IUCN Resilience Assessment of Coral Reefs rapid assessment protocol (coral demographics and conditions), and the CRTR Coral Disease Handbook (coral conditions assessment structure).</w:t>
+        <w:t xml:space="preserve">In this document, we provide MarineGEO’s standard survey design for sampling coral reef habitats, including key measurements of benthic cover, coral demographics, fish communities, and other properties of the ecosystem. Additionally, we provide define best practices for site selection, layout, and workflow.  The methods in this protocol were adapted from Reef Life Survey (visual census, benthic </w:t>
+      </w:r>
+      <w:proofErr w:type="spellStart"/>
+      <w:r>
+        <w:rPr>
+          <w:rFonts w:ascii="Arial" w:hAnsi="Arial" w:cs="Arial"/>
+          <w:sz w:val="22"/>
+          <w:szCs w:val="22"/>
+        </w:rPr>
+        <w:t>photoquadrats</w:t>
+      </w:r>
+      <w:proofErr w:type="spellEnd"/>
+      <w:r>
+        <w:rPr>
+          <w:rFonts w:ascii="Arial" w:hAnsi="Arial" w:cs="Arial"/>
+          <w:sz w:val="22"/>
+          <w:szCs w:val="22"/>
+        </w:rPr>
+        <w:t>), the IUCN Resilience Assessment of Coral Reefs rapid assessment protocol (coral demographics and conditions), and the CRTR Coral Disease Handbook (coral conditions assessment structure).</w:t>
       </w:r>
     </w:p>
     <w:p>
@@ -439,26 +457,39 @@
           <w:sz w:val="22"/>
           <w:szCs w:val="22"/>
         </w:rPr>
-        <w:t xml:space="preserve">Additional copies of this document, protocols, field datasheets, data entry templates, instructional videos, literature, and more can be found at: </w:t>
-      </w:r>
-      <w:hyperlink r:id="rId10" w:history="1">
-        <w:r>
-          <w:rPr>
-            <w:rStyle w:val="Hyperlink"/>
-            <w:rFonts w:ascii="Arial" w:hAnsi="Arial" w:cs="Arial"/>
-            <w:sz w:val="22"/>
-            <w:szCs w:val="22"/>
-          </w:rPr>
-          <w:t>https://marinegeo.github.io/coral-reefs.html</w:t>
-        </w:r>
-      </w:hyperlink>
-      <w:r>
-        <w:rPr>
-          <w:rFonts w:ascii="Arial" w:hAnsi="Arial" w:cs="Arial"/>
-          <w:sz w:val="22"/>
-          <w:szCs w:val="22"/>
-        </w:rPr>
-        <w:t xml:space="preserve">. </w:t>
+        <w:t xml:space="preserve">Additional copies of this document, protocols, field datasheets, </w:t>
+      </w:r>
+      <w:r>
+        <w:rPr>
+          <w:rFonts w:ascii="Arial" w:hAnsi="Arial" w:cs="Arial"/>
+          <w:sz w:val="22"/>
+          <w:szCs w:val="22"/>
+        </w:rPr>
+        <w:t>and data entry spreadsheets can be found at</w:t>
+      </w:r>
+      <w:r>
+        <w:rPr>
+          <w:rFonts w:ascii="Arial" w:hAnsi="Arial" w:cs="Arial"/>
+          <w:sz w:val="22"/>
+          <w:szCs w:val="22"/>
+        </w:rPr>
+        <w:t xml:space="preserve"> </w:t>
+      </w:r>
+      <w:r>
+        <w:rPr>
+          <w:rFonts w:ascii="Arial" w:hAnsi="Arial" w:cs="Arial"/>
+          <w:sz w:val="22"/>
+          <w:szCs w:val="22"/>
+        </w:rPr>
+        <w:t>https://doi.org/10.25573/serc.14714175</w:t>
+      </w:r>
+      <w:r>
+        <w:rPr>
+          <w:rFonts w:ascii="Arial" w:hAnsi="Arial" w:cs="Arial"/>
+          <w:sz w:val="22"/>
+          <w:szCs w:val="22"/>
+        </w:rPr>
+        <w:t>.</w:t>
       </w:r>
     </w:p>
     <w:p>
@@ -728,11 +759,19 @@
           <w:u w:val="single"/>
         </w:rPr>
       </w:pPr>
-      <w:r>
-        <w:rPr>
-          <w:rFonts w:ascii="Arial" w:hAnsi="Arial" w:cs="Arial"/>
-        </w:rPr>
-        <w:t>Photoquadrats (benthic cover)</w:t>
+      <w:proofErr w:type="spellStart"/>
+      <w:r>
+        <w:rPr>
+          <w:rFonts w:ascii="Arial" w:hAnsi="Arial" w:cs="Arial"/>
+        </w:rPr>
+        <w:t>Photoquadrats</w:t>
+      </w:r>
+      <w:proofErr w:type="spellEnd"/>
+      <w:r>
+        <w:rPr>
+          <w:rFonts w:ascii="Arial" w:hAnsi="Arial" w:cs="Arial"/>
+        </w:rPr>
+        <w:t xml:space="preserve"> (benthic cover)</w:t>
       </w:r>
       <w:r>
         <w:rPr>
@@ -782,7 +821,21 @@
         <w:rPr>
           <w:rFonts w:ascii="Arial" w:hAnsi="Arial" w:cs="Arial"/>
         </w:rPr>
-        <w:t>Coral demographics (scleractinian community composition, signs of bleaching and disease)</w:t>
+        <w:t>Coral demographics (</w:t>
+      </w:r>
+      <w:proofErr w:type="spellStart"/>
+      <w:r>
+        <w:rPr>
+          <w:rFonts w:ascii="Arial" w:hAnsi="Arial" w:cs="Arial"/>
+        </w:rPr>
+        <w:t>scleractinian</w:t>
+      </w:r>
+      <w:proofErr w:type="spellEnd"/>
+      <w:r>
+        <w:rPr>
+          <w:rFonts w:ascii="Arial" w:hAnsi="Arial" w:cs="Arial"/>
+        </w:rPr>
+        <w:t xml:space="preserve"> community composition, signs of bleaching and disease)</w:t>
       </w:r>
     </w:p>
     <w:p>
@@ -801,7 +854,21 @@
         <w:rPr>
           <w:rFonts w:ascii="Arial" w:hAnsi="Arial" w:cs="Arial"/>
         </w:rPr>
-        <w:t>Predation (bait loss; ‘Squidpops’)</w:t>
+        <w:t>Predation (bait loss; ‘</w:t>
+      </w:r>
+      <w:proofErr w:type="spellStart"/>
+      <w:r>
+        <w:rPr>
+          <w:rFonts w:ascii="Arial" w:hAnsi="Arial" w:cs="Arial"/>
+        </w:rPr>
+        <w:t>Squidpops</w:t>
+      </w:r>
+      <w:proofErr w:type="spellEnd"/>
+      <w:r>
+        <w:rPr>
+          <w:rFonts w:ascii="Arial" w:hAnsi="Arial" w:cs="Arial"/>
+        </w:rPr>
+        <w:t>’)</w:t>
       </w:r>
       <w:r>
         <w:rPr>
@@ -851,7 +918,21 @@
         <w:rPr>
           <w:rFonts w:ascii="Arial" w:hAnsi="Arial" w:cs="Arial"/>
         </w:rPr>
-        <w:t>Herbivory (bait loss; ‘Weedpops’ or ‘Ulva pops’)</w:t>
+        <w:t>Herbivory (bait loss; ‘</w:t>
+      </w:r>
+      <w:proofErr w:type="spellStart"/>
+      <w:r>
+        <w:rPr>
+          <w:rFonts w:ascii="Arial" w:hAnsi="Arial" w:cs="Arial"/>
+        </w:rPr>
+        <w:t>Weedpops</w:t>
+      </w:r>
+      <w:proofErr w:type="spellEnd"/>
+      <w:r>
+        <w:rPr>
+          <w:rFonts w:ascii="Arial" w:hAnsi="Arial" w:cs="Arial"/>
+        </w:rPr>
+        <w:t>’ or ‘Ulva pops’)</w:t>
       </w:r>
       <w:r>
         <w:rPr>
@@ -1169,7 +1250,25 @@
           <w:sz w:val="22"/>
           <w:szCs w:val="22"/>
         </w:rPr>
-        <w:t xml:space="preserve">  1 person x 2 hours</w:t>
+        <w:t xml:space="preserve">  </w:t>
+      </w:r>
+      <w:proofErr w:type="gramStart"/>
+      <w:r>
+        <w:rPr>
+          <w:rFonts w:ascii="Arial" w:hAnsi="Arial" w:cs="Arial"/>
+          <w:sz w:val="22"/>
+          <w:szCs w:val="22"/>
+        </w:rPr>
+        <w:t>1 person</w:t>
+      </w:r>
+      <w:proofErr w:type="gramEnd"/>
+      <w:r>
+        <w:rPr>
+          <w:rFonts w:ascii="Arial" w:hAnsi="Arial" w:cs="Arial"/>
+          <w:sz w:val="22"/>
+          <w:szCs w:val="22"/>
+        </w:rPr>
+        <w:t xml:space="preserve"> x 2 hours</w:t>
       </w:r>
     </w:p>
     <w:p>
@@ -1197,7 +1296,25 @@
           <w:sz w:val="22"/>
           <w:szCs w:val="22"/>
         </w:rPr>
-        <w:t xml:space="preserve">  1 person x 2 hours</w:t>
+        <w:t xml:space="preserve">  </w:t>
+      </w:r>
+      <w:proofErr w:type="gramStart"/>
+      <w:r>
+        <w:rPr>
+          <w:rFonts w:ascii="Arial" w:hAnsi="Arial" w:cs="Arial"/>
+          <w:sz w:val="22"/>
+          <w:szCs w:val="22"/>
+        </w:rPr>
+        <w:t>1 person</w:t>
+      </w:r>
+      <w:proofErr w:type="gramEnd"/>
+      <w:r>
+        <w:rPr>
+          <w:rFonts w:ascii="Arial" w:hAnsi="Arial" w:cs="Arial"/>
+          <w:sz w:val="22"/>
+          <w:szCs w:val="22"/>
+        </w:rPr>
+        <w:t xml:space="preserve"> x 2 hours</w:t>
       </w:r>
     </w:p>
     <w:p>
@@ -1479,7 +1596,7 @@
         </w:rPr>
         <w:t xml:space="preserve">Fully review this and any additional protocols necessary for the sampling excursion. Address any questions or concerns to </w:t>
       </w:r>
-      <w:hyperlink r:id="rId11">
+      <w:hyperlink r:id="rId10">
         <w:r>
           <w:rPr>
             <w:rStyle w:val="Hyperlink"/>
@@ -1607,7 +1724,7 @@
         </w:rPr>
         <w:t xml:space="preserve">Familiarize yourself with the methods (including data preparation and submission) of each protocol, and consult instructional videos at </w:t>
       </w:r>
-      <w:hyperlink r:id="rId12" w:history="1">
+      <w:hyperlink r:id="rId11" w:history="1">
         <w:r>
           <w:rPr>
             <w:rStyle w:val="Hyperlink"/>
@@ -1638,6 +1755,252 @@
         <w:rPr>
           <w:rFonts w:ascii="Arial" w:hAnsi="Arial" w:cs="Arial"/>
         </w:rPr>
+        <w:t xml:space="preserve">Contact </w:t>
+      </w:r>
+      <w:hyperlink r:id="rId12">
+        <w:r>
+          <w:rPr>
+            <w:rStyle w:val="Hyperlink"/>
+            <w:rFonts w:ascii="Arial" w:hAnsi="Arial" w:cs="Arial"/>
+          </w:rPr>
+          <w:t>marinegeo</w:t>
+        </w:r>
+        <w:r>
+          <w:rPr>
+            <w:rStyle w:val="Hyperlink"/>
+            <w:rFonts w:ascii="Arial" w:hAnsi="Arial" w:cs="Arial"/>
+          </w:rPr>
+          <w:t>-protocols</w:t>
+        </w:r>
+        <w:r>
+          <w:rPr>
+            <w:rStyle w:val="Hyperlink"/>
+            <w:rFonts w:ascii="Arial" w:hAnsi="Arial" w:cs="Arial"/>
+          </w:rPr>
+          <w:t>@si.edu</w:t>
+        </w:r>
+      </w:hyperlink>
+      <w:r>
+        <w:rPr>
+          <w:rFonts w:ascii="Arial" w:hAnsi="Arial" w:cs="Arial"/>
+        </w:rPr>
+        <w:t xml:space="preserve"> to schedule a brief conference to discuss your project and address any questions before proceeding to the next steps.</w:t>
+      </w:r>
+    </w:p>
+    <w:p>
+      <w:pPr>
+        <w:pStyle w:val="ListParagraph"/>
+        <w:numPr>
+          <w:ilvl w:val="0"/>
+          <w:numId w:val="20"/>
+        </w:numPr>
+        <w:rPr>
+          <w:rFonts w:ascii="Arial" w:hAnsi="Arial" w:cs="Arial"/>
+        </w:rPr>
+      </w:pPr>
+      <w:r>
+        <w:rPr>
+          <w:rFonts w:ascii="Arial" w:hAnsi="Arial" w:cs="Arial"/>
+        </w:rPr>
+        <w:t xml:space="preserve">Acquire all the necessary permits required to sample at your sites. </w:t>
+      </w:r>
+    </w:p>
+    <w:p>
+      <w:pPr>
+        <w:pStyle w:val="ListParagraph"/>
+        <w:numPr>
+          <w:ilvl w:val="0"/>
+          <w:numId w:val="20"/>
+        </w:numPr>
+        <w:rPr>
+          <w:rFonts w:ascii="Arial" w:hAnsi="Arial" w:cs="Arial"/>
+        </w:rPr>
+      </w:pPr>
+      <w:r>
+        <w:rPr>
+          <w:rFonts w:ascii="Arial" w:hAnsi="Arial" w:cs="Arial"/>
+        </w:rPr>
+        <w:t>Review and follow the safety requirements from your institution. MarineGEO is not responsible for any loss or injury incurred during sampling.</w:t>
+      </w:r>
+    </w:p>
+    <w:p>
+      <w:pPr>
+        <w:pStyle w:val="Heading2"/>
+        <w:spacing w:before="0" w:line="276" w:lineRule="auto"/>
+        <w:rPr>
+          <w:rFonts w:ascii="Arial" w:hAnsi="Arial" w:cs="Arial"/>
+          <w:b w:val="0"/>
+          <w:bCs w:val="0"/>
+          <w:color w:val="auto"/>
+          <w:sz w:val="22"/>
+          <w:szCs w:val="22"/>
+          <w:u w:val="single"/>
+        </w:rPr>
+      </w:pPr>
+    </w:p>
+    <w:p>
+      <w:pPr>
+        <w:pStyle w:val="Heading2"/>
+        <w:spacing w:before="0" w:line="276" w:lineRule="auto"/>
+        <w:rPr>
+          <w:rFonts w:ascii="Arial" w:hAnsi="Arial" w:cs="Arial"/>
+          <w:b w:val="0"/>
+          <w:bCs w:val="0"/>
+          <w:color w:val="auto"/>
+          <w:sz w:val="22"/>
+          <w:szCs w:val="22"/>
+          <w:u w:val="single"/>
+        </w:rPr>
+      </w:pPr>
+      <w:r>
+        <w:rPr>
+          <w:rFonts w:ascii="Arial" w:hAnsi="Arial" w:cs="Arial"/>
+          <w:b w:val="0"/>
+          <w:bCs w:val="0"/>
+          <w:color w:val="auto"/>
+          <w:sz w:val="22"/>
+          <w:szCs w:val="22"/>
+          <w:u w:val="single"/>
+        </w:rPr>
+        <w:t>Site Selection:</w:t>
+      </w:r>
+    </w:p>
+    <w:p>
+      <w:pPr>
+        <w:pStyle w:val="ListParagraph"/>
+        <w:numPr>
+          <w:ilvl w:val="0"/>
+          <w:numId w:val="21"/>
+        </w:numPr>
+        <w:rPr>
+          <w:rFonts w:ascii="Arial" w:hAnsi="Arial" w:cs="Arial"/>
+        </w:rPr>
+      </w:pPr>
+      <w:r>
+        <w:rPr>
+          <w:rFonts w:ascii="Arial" w:hAnsi="Arial" w:cs="Arial"/>
+        </w:rPr>
+        <w:t>Identify six coral reef sites (locations) to sample. Sites should be:</w:t>
+      </w:r>
+    </w:p>
+    <w:p>
+      <w:pPr>
+        <w:pStyle w:val="ListParagraph"/>
+        <w:numPr>
+          <w:ilvl w:val="1"/>
+          <w:numId w:val="21"/>
+        </w:numPr>
+        <w:rPr>
+          <w:rFonts w:ascii="Arial" w:hAnsi="Arial" w:cs="Arial"/>
+        </w:rPr>
+      </w:pPr>
+      <w:r>
+        <w:rPr>
+          <w:rFonts w:ascii="Arial" w:hAnsi="Arial" w:cs="Arial"/>
+        </w:rPr>
+        <w:t>representative</w:t>
+      </w:r>
+      <w:r>
+        <w:rPr>
+          <w:rFonts w:ascii="Arial" w:hAnsi="Arial" w:cs="Arial"/>
+        </w:rPr>
+        <w:t xml:space="preserve"> of your </w:t>
+      </w:r>
+      <w:proofErr w:type="gramStart"/>
+      <w:r>
+        <w:rPr>
+          <w:rFonts w:ascii="Arial" w:hAnsi="Arial" w:cs="Arial"/>
+        </w:rPr>
+        <w:t>region;</w:t>
+      </w:r>
+      <w:proofErr w:type="gramEnd"/>
+    </w:p>
+    <w:p>
+      <w:pPr>
+        <w:pStyle w:val="ListParagraph"/>
+        <w:numPr>
+          <w:ilvl w:val="1"/>
+          <w:numId w:val="21"/>
+        </w:numPr>
+        <w:rPr>
+          <w:rFonts w:ascii="Arial" w:hAnsi="Arial" w:cs="Arial"/>
+        </w:rPr>
+      </w:pPr>
+      <w:r>
+        <w:rPr>
+          <w:rFonts w:ascii="Arial" w:hAnsi="Arial" w:cs="Arial"/>
+        </w:rPr>
+        <w:t>large enough to deploy a 50-m transect (&lt;10% over sand</w:t>
+      </w:r>
+      <w:proofErr w:type="gramStart"/>
+      <w:r>
+        <w:rPr>
+          <w:rFonts w:ascii="Arial" w:hAnsi="Arial" w:cs="Arial"/>
+        </w:rPr>
+        <w:t>);</w:t>
+      </w:r>
+      <w:proofErr w:type="gramEnd"/>
+    </w:p>
+    <w:p>
+      <w:pPr>
+        <w:pStyle w:val="ListParagraph"/>
+        <w:numPr>
+          <w:ilvl w:val="1"/>
+          <w:numId w:val="21"/>
+        </w:numPr>
+        <w:rPr>
+          <w:rFonts w:ascii="Arial" w:hAnsi="Arial" w:cs="Arial"/>
+        </w:rPr>
+      </w:pPr>
+      <w:r>
+        <w:rPr>
+          <w:rFonts w:ascii="Arial" w:hAnsi="Arial" w:cs="Arial"/>
+        </w:rPr>
+        <w:t xml:space="preserve">accessible (we recommend </w:t>
+      </w:r>
+      <w:r>
+        <w:rPr>
+          <w:rFonts w:ascii="Arial" w:hAnsi="Arial" w:cs="Arial"/>
+        </w:rPr>
+        <w:t>10</w:t>
+      </w:r>
+      <w:r>
+        <w:rPr>
+          <w:rFonts w:ascii="Arial" w:hAnsi="Arial" w:cs="Arial"/>
+        </w:rPr>
+        <w:t>m</w:t>
+      </w:r>
+      <w:r>
+        <w:rPr>
+          <w:rFonts w:ascii="Arial" w:hAnsi="Arial" w:cs="Arial"/>
+        </w:rPr>
+        <w:t xml:space="preserve"> depth or shallower</w:t>
+      </w:r>
+      <w:proofErr w:type="gramStart"/>
+      <w:r>
+        <w:rPr>
+          <w:rFonts w:ascii="Arial" w:hAnsi="Arial" w:cs="Arial"/>
+        </w:rPr>
+        <w:t>);</w:t>
+      </w:r>
+      <w:proofErr w:type="gramEnd"/>
+    </w:p>
+    <w:p>
+      <w:pPr>
+        <w:pStyle w:val="ListParagraph"/>
+        <w:numPr>
+          <w:ilvl w:val="0"/>
+          <w:numId w:val="21"/>
+        </w:numPr>
+        <w:rPr>
+          <w:rFonts w:ascii="Arial" w:hAnsi="Arial" w:cs="Arial"/>
+        </w:rPr>
+      </w:pPr>
+      <w:r>
+        <w:rPr>
+          <w:rFonts w:ascii="Arial" w:hAnsi="Arial" w:cs="Arial"/>
+        </w:rPr>
+        <w:lastRenderedPageBreak/>
         <w:t xml:space="preserve">Contact </w:t>
       </w:r>
       <w:hyperlink r:id="rId13">
@@ -1667,85 +2030,7 @@
         <w:rPr>
           <w:rFonts w:ascii="Arial" w:hAnsi="Arial" w:cs="Arial"/>
         </w:rPr>
-        <w:t xml:space="preserve"> to schedule a brief conference to discuss your project and address any questions before proceeding to the next steps.</w:t>
-      </w:r>
-    </w:p>
-    <w:p>
-      <w:pPr>
-        <w:pStyle w:val="ListParagraph"/>
-        <w:numPr>
-          <w:ilvl w:val="0"/>
-          <w:numId w:val="20"/>
-        </w:numPr>
-        <w:rPr>
-          <w:rFonts w:ascii="Arial" w:hAnsi="Arial" w:cs="Arial"/>
-        </w:rPr>
-      </w:pPr>
-      <w:r>
-        <w:rPr>
-          <w:rFonts w:ascii="Arial" w:hAnsi="Arial" w:cs="Arial"/>
-        </w:rPr>
-        <w:t xml:space="preserve">Acquire all the necessary permits required to sample at your sites. </w:t>
-      </w:r>
-    </w:p>
-    <w:p>
-      <w:pPr>
-        <w:pStyle w:val="ListParagraph"/>
-        <w:numPr>
-          <w:ilvl w:val="0"/>
-          <w:numId w:val="20"/>
-        </w:numPr>
-        <w:rPr>
-          <w:rFonts w:ascii="Arial" w:hAnsi="Arial" w:cs="Arial"/>
-        </w:rPr>
-      </w:pPr>
-      <w:r>
-        <w:rPr>
-          <w:rFonts w:ascii="Arial" w:hAnsi="Arial" w:cs="Arial"/>
-        </w:rPr>
-        <w:t>Review and follow the safety requirements from your institution. MarineGEO is not responsible for any loss or injury incurred during sampling.</w:t>
-      </w:r>
-    </w:p>
-    <w:p>
-      <w:pPr>
-        <w:pStyle w:val="Heading2"/>
-        <w:spacing w:before="0" w:line="276" w:lineRule="auto"/>
-        <w:rPr>
-          <w:rFonts w:ascii="Arial" w:hAnsi="Arial" w:cs="Arial"/>
-          <w:b w:val="0"/>
-          <w:bCs w:val="0"/>
-          <w:color w:val="auto"/>
-          <w:sz w:val="22"/>
-          <w:szCs w:val="22"/>
-          <w:u w:val="single"/>
-        </w:rPr>
-      </w:pPr>
-    </w:p>
-    <w:p>
-      <w:pPr>
-        <w:pStyle w:val="Heading2"/>
-        <w:spacing w:before="0" w:line="276" w:lineRule="auto"/>
-        <w:rPr>
-          <w:rFonts w:ascii="Arial" w:hAnsi="Arial" w:cs="Arial"/>
-          <w:b w:val="0"/>
-          <w:bCs w:val="0"/>
-          <w:color w:val="auto"/>
-          <w:sz w:val="22"/>
-          <w:szCs w:val="22"/>
-          <w:u w:val="single"/>
-        </w:rPr>
-      </w:pPr>
-      <w:r>
-        <w:rPr>
-          <w:rFonts w:ascii="Arial" w:hAnsi="Arial" w:cs="Arial"/>
-          <w:b w:val="0"/>
-          <w:bCs w:val="0"/>
-          <w:color w:val="auto"/>
-          <w:sz w:val="22"/>
-          <w:szCs w:val="22"/>
-          <w:u w:val="single"/>
-        </w:rPr>
-        <w:t>Site Selection:</w:t>
+        <w:t xml:space="preserve"> to verify your sites with our team and to receive permanent standard MarineGEO site codes before heading to the field.</w:t>
       </w:r>
     </w:p>
     <w:p>
@@ -1763,91 +2048,7 @@
         <w:rPr>
           <w:rFonts w:ascii="Arial" w:hAnsi="Arial" w:cs="Arial"/>
         </w:rPr>
-        <w:t>Identify six coral reef sites (locations) to sample. Sites should be:</w:t>
-      </w:r>
-    </w:p>
-    <w:p>
-      <w:pPr>
-        <w:pStyle w:val="ListParagraph"/>
-        <w:numPr>
-          <w:ilvl w:val="1"/>
-          <w:numId w:val="21"/>
-        </w:numPr>
-        <w:rPr>
-          <w:rFonts w:ascii="Arial" w:hAnsi="Arial" w:cs="Arial"/>
-        </w:rPr>
-      </w:pPr>
-      <w:r>
-        <w:rPr>
-          <w:rFonts w:ascii="Arial" w:hAnsi="Arial" w:cs="Arial"/>
-        </w:rPr>
-        <w:t>representative</w:t>
-      </w:r>
-      <w:r>
-        <w:rPr>
-          <w:rFonts w:ascii="Arial" w:hAnsi="Arial" w:cs="Arial"/>
-        </w:rPr>
-        <w:t xml:space="preserve"> of your region;</w:t>
-      </w:r>
-    </w:p>
-    <w:p>
-      <w:pPr>
-        <w:pStyle w:val="ListParagraph"/>
-        <w:numPr>
-          <w:ilvl w:val="1"/>
-          <w:numId w:val="21"/>
-        </w:numPr>
-        <w:rPr>
-          <w:rFonts w:ascii="Arial" w:hAnsi="Arial" w:cs="Arial"/>
-        </w:rPr>
-      </w:pPr>
-      <w:r>
-        <w:rPr>
-          <w:rFonts w:ascii="Arial" w:hAnsi="Arial" w:cs="Arial"/>
-        </w:rPr>
-        <w:t>large enough to deploy a 50-m transect (&lt;10% over sand);</w:t>
-      </w:r>
-    </w:p>
-    <w:p>
-      <w:pPr>
-        <w:pStyle w:val="ListParagraph"/>
-        <w:numPr>
-          <w:ilvl w:val="1"/>
-          <w:numId w:val="21"/>
-        </w:numPr>
-        <w:rPr>
-          <w:rFonts w:ascii="Arial" w:hAnsi="Arial" w:cs="Arial"/>
-        </w:rPr>
-      </w:pPr>
-      <w:r>
-        <w:rPr>
-          <w:rFonts w:ascii="Arial" w:hAnsi="Arial" w:cs="Arial"/>
-        </w:rPr>
-        <w:t xml:space="preserve">accessible (we recommend </w:t>
-      </w:r>
-      <w:r>
-        <w:rPr>
-          <w:rFonts w:ascii="Arial" w:hAnsi="Arial" w:cs="Arial"/>
-        </w:rPr>
-        <w:t>10</w:t>
-      </w:r>
-      <w:r>
-        <w:rPr>
-          <w:rFonts w:ascii="Arial" w:hAnsi="Arial" w:cs="Arial"/>
-        </w:rPr>
-        <w:t>m</w:t>
-      </w:r>
-      <w:r>
-        <w:rPr>
-          <w:rFonts w:ascii="Arial" w:hAnsi="Arial" w:cs="Arial"/>
-        </w:rPr>
-        <w:t xml:space="preserve"> depth or shallower</w:t>
-      </w:r>
-      <w:r>
-        <w:rPr>
-          <w:rFonts w:ascii="Arial" w:hAnsi="Arial" w:cs="Arial"/>
-        </w:rPr>
-        <w:t>);</w:t>
+        <w:t xml:space="preserve">Record GPS coordinates at each sampling location. </w:t>
       </w:r>
     </w:p>
     <w:p>
@@ -1865,75 +2066,9 @@
         <w:rPr>
           <w:rFonts w:ascii="Arial" w:hAnsi="Arial" w:cs="Arial"/>
         </w:rPr>
-        <w:lastRenderedPageBreak/>
-        <w:t xml:space="preserve">Contact </w:t>
-      </w:r>
-      <w:hyperlink r:id="rId14">
-        <w:r>
-          <w:rPr>
-            <w:rStyle w:val="Hyperlink"/>
-            <w:rFonts w:ascii="Arial" w:hAnsi="Arial" w:cs="Arial"/>
-          </w:rPr>
-          <w:t>marinegeo</w:t>
-        </w:r>
-        <w:r>
-          <w:rPr>
-            <w:rStyle w:val="Hyperlink"/>
-            <w:rFonts w:ascii="Arial" w:hAnsi="Arial" w:cs="Arial"/>
-          </w:rPr>
-          <w:t>-protocols</w:t>
-        </w:r>
-        <w:r>
-          <w:rPr>
-            <w:rStyle w:val="Hyperlink"/>
-            <w:rFonts w:ascii="Arial" w:hAnsi="Arial" w:cs="Arial"/>
-          </w:rPr>
-          <w:t>@si.edu</w:t>
-        </w:r>
-      </w:hyperlink>
-      <w:r>
-        <w:rPr>
-          <w:rFonts w:ascii="Arial" w:hAnsi="Arial" w:cs="Arial"/>
-        </w:rPr>
-        <w:t xml:space="preserve"> to verify your sites with our team and to receive permanent standard MarineGEO site codes before heading to the field.</w:t>
-      </w:r>
-    </w:p>
-    <w:p>
-      <w:pPr>
-        <w:pStyle w:val="ListParagraph"/>
-        <w:numPr>
-          <w:ilvl w:val="0"/>
-          <w:numId w:val="21"/>
-        </w:numPr>
-        <w:rPr>
-          <w:rFonts w:ascii="Arial" w:hAnsi="Arial" w:cs="Arial"/>
-        </w:rPr>
-      </w:pPr>
-      <w:r>
-        <w:rPr>
-          <w:rFonts w:ascii="Arial" w:hAnsi="Arial" w:cs="Arial"/>
-        </w:rPr>
-        <w:t xml:space="preserve">Record GPS coordinates at each sampling location. </w:t>
-      </w:r>
-    </w:p>
-    <w:p>
-      <w:pPr>
-        <w:pStyle w:val="ListParagraph"/>
-        <w:numPr>
-          <w:ilvl w:val="0"/>
-          <w:numId w:val="21"/>
-        </w:numPr>
-        <w:rPr>
-          <w:rFonts w:ascii="Arial" w:hAnsi="Arial" w:cs="Arial"/>
-        </w:rPr>
-      </w:pPr>
-      <w:r>
-        <w:rPr>
-          <w:rFonts w:ascii="Arial" w:hAnsi="Arial" w:cs="Arial"/>
-        </w:rPr>
         <w:t xml:space="preserve">Use the </w:t>
       </w:r>
-      <w:hyperlink r:id="rId15" w:history="1">
+      <w:hyperlink r:id="rId14" w:history="1">
         <w:r>
           <w:rPr>
             <w:rStyle w:val="Hyperlink"/>
@@ -2267,7 +2402,7 @@
         </w:rPr>
         <w:t xml:space="preserve">Deploy </w:t>
       </w:r>
-      <w:hyperlink r:id="rId16" w:history="1">
+      <w:hyperlink r:id="rId15" w:history="1">
         <w:r>
           <w:rPr>
             <w:rStyle w:val="Hyperlink"/>
@@ -2281,9 +2416,23 @@
         <w:rPr>
           <w:rFonts w:ascii="Arial" w:hAnsi="Arial" w:cs="Arial"/>
         </w:rPr>
-        <w:t xml:space="preserve"> (n =25 ‘Squidpops’) and </w:t>
-      </w:r>
-      <w:hyperlink r:id="rId17" w:history="1">
+        <w:t xml:space="preserve"> (n =25 ‘</w:t>
+      </w:r>
+      <w:proofErr w:type="spellStart"/>
+      <w:r>
+        <w:rPr>
+          <w:rFonts w:ascii="Arial" w:hAnsi="Arial" w:cs="Arial"/>
+        </w:rPr>
+        <w:t>Squidpops</w:t>
+      </w:r>
+      <w:proofErr w:type="spellEnd"/>
+      <w:r>
+        <w:rPr>
+          <w:rFonts w:ascii="Arial" w:hAnsi="Arial" w:cs="Arial"/>
+        </w:rPr>
+        <w:t xml:space="preserve">’) and </w:t>
+      </w:r>
+      <w:hyperlink r:id="rId16" w:history="1">
         <w:r>
           <w:rPr>
             <w:rStyle w:val="Hyperlink"/>
@@ -2296,7 +2445,21 @@
         <w:rPr>
           <w:rFonts w:ascii="Arial" w:hAnsi="Arial" w:cs="Arial"/>
         </w:rPr>
-        <w:t xml:space="preserve"> (n =25 ‘Weedpops’), with replicates spaced roughly 2m apart. Assays should be not be deployed within the fish visual census area (</w:t>
+        <w:t xml:space="preserve"> (n =25 ‘</w:t>
+      </w:r>
+      <w:proofErr w:type="spellStart"/>
+      <w:r>
+        <w:rPr>
+          <w:rFonts w:ascii="Arial" w:hAnsi="Arial" w:cs="Arial"/>
+        </w:rPr>
+        <w:t>Weedpops</w:t>
+      </w:r>
+      <w:proofErr w:type="spellEnd"/>
+      <w:r>
+        <w:rPr>
+          <w:rFonts w:ascii="Arial" w:hAnsi="Arial" w:cs="Arial"/>
+        </w:rPr>
+        <w:t>’), with replicates spaced roughly 2m apart. Assays should be not be deployed within the fish visual census area (</w:t>
       </w:r>
       <w:r>
         <w:rPr>
@@ -2344,7 +2507,21 @@
         <w:rPr>
           <w:rFonts w:ascii="Arial" w:hAnsi="Arial" w:cs="Arial"/>
         </w:rPr>
-        <w:t xml:space="preserve">Use Coral Demographics protocol to survey the species composition and health of the scleractinian coral community </w:t>
+        <w:t xml:space="preserve">Use Coral Demographics protocol to survey the species composition and health of the </w:t>
+      </w:r>
+      <w:proofErr w:type="spellStart"/>
+      <w:r>
+        <w:rPr>
+          <w:rFonts w:ascii="Arial" w:hAnsi="Arial" w:cs="Arial"/>
+        </w:rPr>
+        <w:t>scleractinian</w:t>
+      </w:r>
+      <w:proofErr w:type="spellEnd"/>
+      <w:r>
+        <w:rPr>
+          <w:rFonts w:ascii="Arial" w:hAnsi="Arial" w:cs="Arial"/>
+        </w:rPr>
+        <w:t xml:space="preserve"> coral community </w:t>
       </w:r>
       <w:r>
         <w:rPr>
@@ -2376,7 +2553,8 @@
         </w:rPr>
         <w:t xml:space="preserve">Use Coral Reef </w:t>
       </w:r>
-      <w:hyperlink r:id="rId18" w:history="1">
+      <w:hyperlink r:id="rId17" w:history="1">
+        <w:proofErr w:type="spellStart"/>
         <w:r>
           <w:rPr>
             <w:rStyle w:val="Hyperlink"/>
@@ -2384,6 +2562,7 @@
           </w:rPr>
           <w:t>Photoquadrats</w:t>
         </w:r>
+        <w:proofErr w:type="spellEnd"/>
       </w:hyperlink>
       <w:r>
         <w:rPr>
@@ -2535,7 +2714,7 @@
         </w:rPr>
         <w:t xml:space="preserve">Score 24-h bait loss from </w:t>
       </w:r>
-      <w:hyperlink r:id="rId19" w:history="1">
+      <w:hyperlink r:id="rId18" w:history="1">
         <w:r>
           <w:rPr>
             <w:rStyle w:val="Hyperlink"/>
@@ -2577,7 +2756,7 @@
         </w:rPr>
         <w:t xml:space="preserve">Use </w:t>
       </w:r>
-      <w:hyperlink r:id="rId20" w:history="1">
+      <w:hyperlink r:id="rId19" w:history="1">
         <w:r>
           <w:rPr>
             <w:rStyle w:val="Hyperlink"/>
@@ -2707,7 +2886,7 @@
                     </pic:cNvPicPr>
                   </pic:nvPicPr>
                   <pic:blipFill>
-                    <a:blip r:embed="rId21" cstate="print">
+                    <a:blip r:embed="rId20" cstate="print">
                       <a:extLst>
                         <a:ext uri="{28A0092B-C50C-407E-A947-70E740481C1C}">
                           <a14:useLocalDpi xmlns:a14="http://schemas.microsoft.com/office/drawing/2010/main" val="0"/>
@@ -2913,7 +3092,7 @@
         </w:rPr>
         <w:t xml:space="preserve">Use our online submission portal to upload the Excel Spreadsheet: </w:t>
       </w:r>
-      <w:hyperlink r:id="rId22">
+      <w:hyperlink r:id="rId21">
         <w:r>
           <w:rPr>
             <w:rStyle w:val="Hyperlink"/>
@@ -2949,7 +3128,7 @@
         </w:rPr>
         <w:t xml:space="preserve">Contact us if you have any questions: </w:t>
       </w:r>
-      <w:hyperlink r:id="rId23">
+      <w:hyperlink r:id="rId22">
         <w:r>
           <w:rPr>
             <w:rStyle w:val="Hyperlink"/>
@@ -2988,10 +3167,10 @@
       </w:pPr>
     </w:p>
     <w:sectPr>
-      <w:headerReference w:type="default" r:id="rId24"/>
-      <w:footerReference w:type="even" r:id="rId25"/>
-      <w:footerReference w:type="default" r:id="rId26"/>
-      <w:footerReference w:type="first" r:id="rId27"/>
+      <w:headerReference w:type="default" r:id="rId23"/>
+      <w:footerReference w:type="even" r:id="rId24"/>
+      <w:footerReference w:type="default" r:id="rId25"/>
+      <w:footerReference w:type="first" r:id="rId26"/>
       <w:pgSz w:w="12240" w:h="15840"/>
       <w:pgMar w:top="1440" w:right="1440" w:bottom="1440" w:left="1440" w:header="432" w:footer="720" w:gutter="0"/>
       <w:pgNumType w:start="1"/>

</xml_diff>